<commit_message>
update the document to 0.5
</commit_message>
<xml_diff>
--- a/doc/design doc/EPM项目JSON交互规则.docx
+++ b/doc/design doc/EPM项目JSON交互规则.docx
@@ -60,7 +60,7 @@
         <w:rPr>
           <w:rFonts w:hint="eastAsia"/>
         </w:rPr>
-        <w:t>0.5</w:t>
+        <w:t>0.6</w:t>
       </w:r>
     </w:p>
     <w:p>
@@ -1321,7 +1321,7 @@
         <w:adjustRightInd w:val="0"/>
         <w:jc w:val="left"/>
         <w:rPr>
-          <w:rFonts w:ascii="Menlo Regular" w:hAnsi="Menlo Regular" w:cs="Menlo Regular" w:hint="eastAsia"/>
+          <w:rFonts w:ascii="Menlo Regular" w:hAnsi="Menlo Regular" w:cs="Menlo Regular"/>
           <w:color w:val="000000"/>
           <w:kern w:val="0"/>
           <w:sz w:val="22"/>
@@ -1360,7 +1360,7 @@
         <w:adjustRightInd w:val="0"/>
         <w:jc w:val="left"/>
         <w:rPr>
-          <w:rFonts w:ascii="Menlo Regular" w:hAnsi="Menlo Regular" w:cs="Menlo Regular" w:hint="eastAsia"/>
+          <w:rFonts w:ascii="Menlo Regular" w:hAnsi="Menlo Regular" w:cs="Menlo Regular"/>
           <w:color w:val="000000"/>
           <w:kern w:val="0"/>
           <w:sz w:val="22"/>
@@ -1389,7 +1389,7 @@
         <w:adjustRightInd w:val="0"/>
         <w:jc w:val="left"/>
         <w:rPr>
-          <w:rFonts w:ascii="Menlo Regular" w:hAnsi="Menlo Regular" w:cs="Menlo Regular" w:hint="eastAsia"/>
+          <w:rFonts w:ascii="Menlo Regular" w:hAnsi="Menlo Regular" w:cs="Menlo Regular"/>
           <w:color w:val="000000"/>
           <w:kern w:val="0"/>
           <w:sz w:val="22"/>
@@ -1495,21 +1495,429 @@
         <w:t>kpiId</w:t>
       </w:r>
       <w:proofErr w:type="spellEnd"/>
+    </w:p>
+    <w:p/>
+    <w:p>
+      <w:pPr>
+        <w:rPr>
+          <w:rFonts w:hint="eastAsia"/>
+        </w:rPr>
+      </w:pPr>
+      <w:r>
+        <w:rPr>
+          <w:rFonts w:hint="eastAsia"/>
+        </w:rPr>
+        <w:t>0.6</w:t>
+      </w:r>
+      <w:r>
+        <w:rPr>
+          <w:rFonts w:hint="eastAsia"/>
+        </w:rPr>
+        <w:t>修改</w:t>
+      </w:r>
+    </w:p>
+    <w:p>
+      <w:pPr>
+        <w:rPr>
+          <w:rFonts w:hint="eastAsia"/>
+        </w:rPr>
+      </w:pPr>
+      <w:r>
+        <w:rPr>
+          <w:rFonts w:hint="eastAsia"/>
+        </w:rPr>
+        <w:t>增加</w:t>
+      </w:r>
+      <w:proofErr w:type="spellStart"/>
+      <w:r>
+        <w:rPr>
+          <w:rFonts w:hint="eastAsia"/>
+        </w:rPr>
+        <w:t>warningLevel</w:t>
+      </w:r>
+      <w:proofErr w:type="spellEnd"/>
+      <w:r>
+        <w:rPr>
+          <w:rFonts w:hint="eastAsia"/>
+        </w:rPr>
+        <w:t>到</w:t>
+      </w:r>
+      <w:proofErr w:type="spellStart"/>
+      <w:r>
+        <w:rPr>
+          <w:rFonts w:hint="eastAsia"/>
+        </w:rPr>
+        <w:t>EPMKpi</w:t>
+      </w:r>
+      <w:proofErr w:type="spellEnd"/>
+      <w:r>
+        <w:rPr>
+          <w:rFonts w:hint="eastAsia"/>
+        </w:rPr>
+        <w:t>对象</w:t>
+      </w:r>
+    </w:p>
+    <w:p>
+      <w:pPr>
+        <w:widowControl/>
+        <w:tabs>
+          <w:tab w:val="left" w:pos="529"/>
+        </w:tabs>
+        <w:autoSpaceDE w:val="0"/>
+        <w:autoSpaceDN w:val="0"/>
+        <w:adjustRightInd w:val="0"/>
+        <w:jc w:val="left"/>
+        <w:rPr>
+          <w:rFonts w:ascii="Menlo Regular" w:hAnsi="Menlo Regular" w:cs="Menlo Regular"/>
+          <w:color w:val="000000"/>
+          <w:kern w:val="0"/>
+          <w:sz w:val="22"/>
+          <w:szCs w:val="22"/>
+        </w:rPr>
+      </w:pPr>
+      <w:r>
+        <w:rPr>
+          <w:rFonts w:ascii="Menlo Regular" w:hAnsi="Menlo Regular" w:cs="Menlo Regular"/>
+          <w:color w:val="000000"/>
+          <w:kern w:val="0"/>
+          <w:sz w:val="22"/>
+          <w:szCs w:val="22"/>
+        </w:rPr>
+        <w:t xml:space="preserve">  </w:t>
+      </w:r>
+      <w:proofErr w:type="gramStart"/>
+      <w:r>
+        <w:rPr>
+          <w:rFonts w:ascii="Menlo Regular" w:hAnsi="Menlo Regular" w:cs="Menlo Regular"/>
+          <w:color w:val="000000"/>
+          <w:kern w:val="0"/>
+          <w:sz w:val="22"/>
+          <w:szCs w:val="22"/>
+        </w:rPr>
+        <w:t>unmarked</w:t>
+      </w:r>
+      <w:proofErr w:type="gramEnd"/>
+      <w:r>
+        <w:rPr>
+          <w:rFonts w:ascii="Menlo Regular" w:hAnsi="Menlo Regular" w:cs="Menlo Regular"/>
+          <w:color w:val="000000"/>
+          <w:kern w:val="0"/>
+          <w:sz w:val="22"/>
+          <w:szCs w:val="22"/>
+        </w:rPr>
+        <w:t xml:space="preserve"> = -</w:t>
+      </w:r>
+      <w:r>
+        <w:rPr>
+          <w:rFonts w:ascii="Menlo Regular" w:hAnsi="Menlo Regular" w:cs="Menlo Regular"/>
+          <w:color w:val="1C00CF"/>
+          <w:kern w:val="0"/>
+          <w:sz w:val="22"/>
+          <w:szCs w:val="22"/>
+        </w:rPr>
+        <w:t>2000</w:t>
+      </w:r>
+    </w:p>
+    <w:p>
+      <w:pPr>
+        <w:widowControl/>
+        <w:tabs>
+          <w:tab w:val="left" w:pos="529"/>
+        </w:tabs>
+        <w:autoSpaceDE w:val="0"/>
+        <w:autoSpaceDN w:val="0"/>
+        <w:adjustRightInd w:val="0"/>
+        <w:jc w:val="left"/>
+        <w:rPr>
+          <w:rFonts w:ascii="Menlo Regular" w:hAnsi="Menlo Regular" w:cs="Menlo Regular"/>
+          <w:color w:val="000000"/>
+          <w:kern w:val="0"/>
+          <w:sz w:val="22"/>
+          <w:szCs w:val="22"/>
+        </w:rPr>
+      </w:pPr>
+      <w:r>
+        <w:rPr>
+          <w:rFonts w:ascii="Menlo Regular" w:hAnsi="Menlo Regular" w:cs="Menlo Regular"/>
+          <w:color w:val="000000"/>
+          <w:kern w:val="0"/>
+          <w:sz w:val="22"/>
+          <w:szCs w:val="22"/>
+        </w:rPr>
+        <w:t xml:space="preserve">    </w:t>
+      </w:r>
+    </w:p>
+    <w:p>
+      <w:pPr>
+        <w:widowControl/>
+        <w:tabs>
+          <w:tab w:val="left" w:pos="529"/>
+        </w:tabs>
+        <w:autoSpaceDE w:val="0"/>
+        <w:autoSpaceDN w:val="0"/>
+        <w:adjustRightInd w:val="0"/>
+        <w:jc w:val="left"/>
+        <w:rPr>
+          <w:rFonts w:ascii="Menlo Regular" w:hAnsi="Menlo Regular" w:cs="Menlo Regular"/>
+          <w:color w:val="000000"/>
+          <w:kern w:val="0"/>
+          <w:sz w:val="22"/>
+          <w:szCs w:val="22"/>
+        </w:rPr>
+      </w:pPr>
+      <w:r>
+        <w:rPr>
+          <w:rFonts w:ascii="Menlo Regular" w:hAnsi="Menlo Regular" w:cs="Menlo Regular"/>
+          <w:color w:val="000000"/>
+          <w:kern w:val="0"/>
+          <w:sz w:val="22"/>
+          <w:szCs w:val="22"/>
+        </w:rPr>
+        <w:t xml:space="preserve">    </w:t>
+      </w:r>
+      <w:proofErr w:type="gramStart"/>
+      <w:r>
+        <w:rPr>
+          <w:rFonts w:ascii="Menlo Regular" w:hAnsi="Menlo Regular" w:cs="Menlo Regular"/>
+          <w:color w:val="000000"/>
+          <w:kern w:val="0"/>
+          <w:sz w:val="22"/>
+          <w:szCs w:val="22"/>
+        </w:rPr>
+        <w:t>normal</w:t>
+      </w:r>
+      <w:proofErr w:type="gramEnd"/>
+      <w:r>
+        <w:rPr>
+          <w:rFonts w:ascii="Menlo Regular" w:hAnsi="Menlo Regular" w:cs="Menlo Regular"/>
+          <w:color w:val="000000"/>
+          <w:kern w:val="0"/>
+          <w:sz w:val="22"/>
+          <w:szCs w:val="22"/>
+        </w:rPr>
+        <w:t xml:space="preserve"> = -</w:t>
+      </w:r>
+      <w:r>
+        <w:rPr>
+          <w:rFonts w:ascii="Menlo Regular" w:hAnsi="Menlo Regular" w:cs="Menlo Regular"/>
+          <w:color w:val="1C00CF"/>
+          <w:kern w:val="0"/>
+          <w:sz w:val="22"/>
+          <w:szCs w:val="22"/>
+        </w:rPr>
+        <w:t>1999</w:t>
+      </w:r>
+      <w:r>
+        <w:rPr>
+          <w:rFonts w:ascii="Menlo Regular" w:hAnsi="Menlo Regular" w:cs="Menlo Regular"/>
+          <w:color w:val="000000"/>
+          <w:kern w:val="0"/>
+          <w:sz w:val="22"/>
+          <w:szCs w:val="22"/>
+        </w:rPr>
+        <w:t>,</w:t>
+      </w:r>
+    </w:p>
+    <w:p>
+      <w:pPr>
+        <w:widowControl/>
+        <w:tabs>
+          <w:tab w:val="left" w:pos="529"/>
+        </w:tabs>
+        <w:autoSpaceDE w:val="0"/>
+        <w:autoSpaceDN w:val="0"/>
+        <w:adjustRightInd w:val="0"/>
+        <w:jc w:val="left"/>
+        <w:rPr>
+          <w:rFonts w:ascii="Menlo Regular" w:hAnsi="Menlo Regular" w:cs="Menlo Regular"/>
+          <w:color w:val="000000"/>
+          <w:kern w:val="0"/>
+          <w:sz w:val="22"/>
+          <w:szCs w:val="22"/>
+        </w:rPr>
+      </w:pPr>
+      <w:r>
+        <w:rPr>
+          <w:rFonts w:ascii="Menlo Regular" w:hAnsi="Menlo Regular" w:cs="Menlo Regular"/>
+          <w:color w:val="000000"/>
+          <w:kern w:val="0"/>
+          <w:sz w:val="22"/>
+          <w:szCs w:val="22"/>
+        </w:rPr>
+        <w:t xml:space="preserve">    </w:t>
+      </w:r>
+    </w:p>
+    <w:p>
+      <w:pPr>
+        <w:widowControl/>
+        <w:tabs>
+          <w:tab w:val="left" w:pos="529"/>
+        </w:tabs>
+        <w:autoSpaceDE w:val="0"/>
+        <w:autoSpaceDN w:val="0"/>
+        <w:adjustRightInd w:val="0"/>
+        <w:jc w:val="left"/>
+        <w:rPr>
+          <w:rFonts w:ascii="Menlo Regular" w:hAnsi="Menlo Regular" w:cs="Menlo Regular"/>
+          <w:color w:val="000000"/>
+          <w:kern w:val="0"/>
+          <w:sz w:val="22"/>
+          <w:szCs w:val="22"/>
+        </w:rPr>
+      </w:pPr>
+      <w:r>
+        <w:rPr>
+          <w:rFonts w:ascii="Menlo Regular" w:hAnsi="Menlo Regular" w:cs="Menlo Regular"/>
+          <w:color w:val="000000"/>
+          <w:kern w:val="0"/>
+          <w:sz w:val="22"/>
+          <w:szCs w:val="22"/>
+        </w:rPr>
+        <w:t xml:space="preserve">    </w:t>
+      </w:r>
+      <w:proofErr w:type="gramStart"/>
+      <w:r>
+        <w:rPr>
+          <w:rFonts w:ascii="Menlo Regular" w:hAnsi="Menlo Regular" w:cs="Menlo Regular"/>
+          <w:color w:val="000000"/>
+          <w:kern w:val="0"/>
+          <w:sz w:val="22"/>
+          <w:szCs w:val="22"/>
+        </w:rPr>
+        <w:t>warning</w:t>
+      </w:r>
+      <w:proofErr w:type="gramEnd"/>
+      <w:r>
+        <w:rPr>
+          <w:rFonts w:ascii="Menlo Regular" w:hAnsi="Menlo Regular" w:cs="Menlo Regular"/>
+          <w:color w:val="000000"/>
+          <w:kern w:val="0"/>
+          <w:sz w:val="22"/>
+          <w:szCs w:val="22"/>
+        </w:rPr>
+        <w:t xml:space="preserve"> = -</w:t>
+      </w:r>
+      <w:r>
+        <w:rPr>
+          <w:rFonts w:ascii="Menlo Regular" w:hAnsi="Menlo Regular" w:cs="Menlo Regular"/>
+          <w:color w:val="1C00CF"/>
+          <w:kern w:val="0"/>
+          <w:sz w:val="22"/>
+          <w:szCs w:val="22"/>
+        </w:rPr>
+        <w:t>1998</w:t>
+      </w:r>
+      <w:r>
+        <w:rPr>
+          <w:rFonts w:ascii="Menlo Regular" w:hAnsi="Menlo Regular" w:cs="Menlo Regular"/>
+          <w:color w:val="000000"/>
+          <w:kern w:val="0"/>
+          <w:sz w:val="22"/>
+          <w:szCs w:val="22"/>
+        </w:rPr>
+        <w:t>,</w:t>
+      </w:r>
+    </w:p>
+    <w:p>
+      <w:pPr>
+        <w:widowControl/>
+        <w:tabs>
+          <w:tab w:val="left" w:pos="529"/>
+        </w:tabs>
+        <w:autoSpaceDE w:val="0"/>
+        <w:autoSpaceDN w:val="0"/>
+        <w:adjustRightInd w:val="0"/>
+        <w:jc w:val="left"/>
+        <w:rPr>
+          <w:rFonts w:ascii="Menlo Regular" w:hAnsi="Menlo Regular" w:cs="Menlo Regular"/>
+          <w:color w:val="000000"/>
+          <w:kern w:val="0"/>
+          <w:sz w:val="22"/>
+          <w:szCs w:val="22"/>
+        </w:rPr>
+      </w:pPr>
+      <w:r>
+        <w:rPr>
+          <w:rFonts w:ascii="Menlo Regular" w:hAnsi="Menlo Regular" w:cs="Menlo Regular"/>
+          <w:color w:val="000000"/>
+          <w:kern w:val="0"/>
+          <w:sz w:val="22"/>
+          <w:szCs w:val="22"/>
+        </w:rPr>
+        <w:lastRenderedPageBreak/>
+        <w:t xml:space="preserve">    </w:t>
+      </w:r>
+    </w:p>
+    <w:p>
+      <w:pPr>
+        <w:widowControl/>
+        <w:tabs>
+          <w:tab w:val="left" w:pos="529"/>
+        </w:tabs>
+        <w:autoSpaceDE w:val="0"/>
+        <w:autoSpaceDN w:val="0"/>
+        <w:adjustRightInd w:val="0"/>
+        <w:jc w:val="left"/>
+        <w:rPr>
+          <w:rFonts w:ascii="Menlo Regular" w:hAnsi="Menlo Regular" w:cs="Menlo Regular"/>
+          <w:color w:val="000000"/>
+          <w:kern w:val="0"/>
+          <w:sz w:val="22"/>
+          <w:szCs w:val="22"/>
+        </w:rPr>
+      </w:pPr>
+      <w:r>
+        <w:rPr>
+          <w:rFonts w:ascii="Menlo Regular" w:hAnsi="Menlo Regular" w:cs="Menlo Regular"/>
+          <w:color w:val="000000"/>
+          <w:kern w:val="0"/>
+          <w:sz w:val="22"/>
+          <w:szCs w:val="22"/>
+        </w:rPr>
+        <w:t xml:space="preserve">    </w:t>
+      </w:r>
+      <w:proofErr w:type="gramStart"/>
+      <w:r>
+        <w:rPr>
+          <w:rFonts w:ascii="Menlo Regular" w:hAnsi="Menlo Regular" w:cs="Menlo Regular"/>
+          <w:color w:val="000000"/>
+          <w:kern w:val="0"/>
+          <w:sz w:val="22"/>
+          <w:szCs w:val="22"/>
+        </w:rPr>
+        <w:t>fatal</w:t>
+      </w:r>
+      <w:proofErr w:type="gramEnd"/>
+      <w:r>
+        <w:rPr>
+          <w:rFonts w:ascii="Menlo Regular" w:hAnsi="Menlo Regular" w:cs="Menlo Regular"/>
+          <w:color w:val="000000"/>
+          <w:kern w:val="0"/>
+          <w:sz w:val="22"/>
+          <w:szCs w:val="22"/>
+        </w:rPr>
+        <w:t xml:space="preserve"> = -</w:t>
+      </w:r>
+      <w:r>
+        <w:rPr>
+          <w:rFonts w:ascii="Menlo Regular" w:hAnsi="Menlo Regular" w:cs="Menlo Regular"/>
+          <w:color w:val="1C00CF"/>
+          <w:kern w:val="0"/>
+          <w:sz w:val="22"/>
+          <w:szCs w:val="22"/>
+        </w:rPr>
+        <w:t>1997</w:t>
+      </w:r>
+    </w:p>
+    <w:p>
+      <w:bookmarkStart w:id="0" w:name="_GoBack"/>
+      <w:bookmarkEnd w:id="0"/>
     </w:p>
     <w:p/>
     <w:p/>
     <w:p/>
     <w:p/>
     <w:p/>
-    <w:p/>
-    <w:p/>
-    <w:p>
-      <w:pPr>
-        <w:rPr>
-          <w:rFonts w:hint="eastAsia"/>
-        </w:rPr>
-      </w:pPr>
-    </w:p>
     <w:p>
       <w:pPr>
         <w:rPr>
@@ -1521,7 +1929,6 @@
           <w:rFonts w:hint="eastAsia"/>
           <w:sz w:val="32"/>
         </w:rPr>
-        <w:lastRenderedPageBreak/>
         <w:t xml:space="preserve">PART I: </w:t>
       </w:r>
       <w:proofErr w:type="spellStart"/>
@@ -2558,21 +2965,234 @@
           <w:szCs w:val="22"/>
         </w:rPr>
       </w:pPr>
-      <w:proofErr w:type="spellStart"/>
-      <w:r>
-        <w:rPr>
-          <w:rFonts w:ascii="Menlo Regular" w:hAnsi="Menlo Regular" w:cs="Menlo Regular"/>
+      <w:r>
+        <w:rPr>
+          <w:rFonts w:ascii="Menlo Regular" w:hAnsi="Menlo Regular" w:cs="Menlo Regular" w:hint="eastAsia"/>
           <w:color w:val="AA0D91"/>
           <w:kern w:val="0"/>
           <w:sz w:val="22"/>
           <w:szCs w:val="22"/>
         </w:rPr>
+        <w:t>float</w:t>
+      </w:r>
+      <w:r>
+        <w:rPr>
+          <w:rFonts w:ascii="Menlo Regular" w:hAnsi="Menlo Regular" w:cs="Menlo Regular"/>
+          <w:color w:val="000000"/>
+          <w:kern w:val="0"/>
+          <w:sz w:val="22"/>
+          <w:szCs w:val="22"/>
+        </w:rPr>
+        <w:t xml:space="preserve"> </w:t>
+      </w:r>
+      <w:proofErr w:type="spellStart"/>
+      <w:r>
+        <w:rPr>
+          <w:rFonts w:ascii="Menlo Regular" w:hAnsi="Menlo Regular" w:cs="Menlo Regular"/>
+          <w:color w:val="000000"/>
+          <w:kern w:val="0"/>
+          <w:sz w:val="22"/>
+          <w:szCs w:val="22"/>
+        </w:rPr>
+        <w:t>initValue:</w:t>
+      </w:r>
+      <w:r>
+        <w:rPr>
+          <w:rFonts w:ascii="Menlo Regular" w:hAnsi="Menlo Regular" w:cs="Menlo Regular" w:hint="eastAsia"/>
+          <w:color w:val="000000"/>
+          <w:kern w:val="0"/>
+          <w:sz w:val="22"/>
+          <w:szCs w:val="22"/>
+        </w:rPr>
+        <w:t>KPI</w:t>
+      </w:r>
+      <w:proofErr w:type="spellEnd"/>
+      <w:r>
+        <w:rPr>
+          <w:rFonts w:ascii="Menlo Regular" w:hAnsi="Menlo Regular" w:cs="Menlo Regular" w:hint="eastAsia"/>
+          <w:color w:val="000000"/>
+          <w:kern w:val="0"/>
+          <w:sz w:val="22"/>
+          <w:szCs w:val="22"/>
+        </w:rPr>
+        <w:t>的理论最小值</w:t>
+      </w:r>
+    </w:p>
+    <w:p>
+      <w:pPr>
+        <w:widowControl/>
+        <w:tabs>
+          <w:tab w:val="left" w:pos="529"/>
+        </w:tabs>
+        <w:autoSpaceDE w:val="0"/>
+        <w:autoSpaceDN w:val="0"/>
+        <w:adjustRightInd w:val="0"/>
+        <w:jc w:val="left"/>
+        <w:rPr>
+          <w:rFonts w:ascii="Menlo Regular" w:hAnsi="Menlo Regular" w:cs="Menlo Regular"/>
+          <w:color w:val="000000"/>
+          <w:kern w:val="0"/>
+          <w:sz w:val="22"/>
+          <w:szCs w:val="22"/>
+        </w:rPr>
+      </w:pPr>
+      <w:r>
+        <w:rPr>
+          <w:rFonts w:ascii="Menlo Regular" w:hAnsi="Menlo Regular" w:cs="Menlo Regular"/>
+          <w:color w:val="AA0D91"/>
+          <w:kern w:val="0"/>
+          <w:sz w:val="22"/>
+          <w:szCs w:val="22"/>
+        </w:rPr>
+        <w:t>float</w:t>
+      </w:r>
+      <w:r>
+        <w:rPr>
+          <w:rFonts w:ascii="Menlo Regular" w:hAnsi="Menlo Regular" w:cs="Menlo Regular"/>
+          <w:color w:val="000000"/>
+          <w:kern w:val="0"/>
+          <w:sz w:val="22"/>
+          <w:szCs w:val="22"/>
+        </w:rPr>
+        <w:t xml:space="preserve"> </w:t>
+      </w:r>
+      <w:proofErr w:type="spellStart"/>
+      <w:r>
+        <w:rPr>
+          <w:rFonts w:ascii="Menlo Regular" w:hAnsi="Menlo Regular" w:cs="Menlo Regular"/>
+          <w:color w:val="000000"/>
+          <w:kern w:val="0"/>
+          <w:sz w:val="22"/>
+          <w:szCs w:val="22"/>
+        </w:rPr>
+        <w:t>targetValue:</w:t>
+      </w:r>
+      <w:r>
+        <w:rPr>
+          <w:rFonts w:ascii="Menlo Regular" w:hAnsi="Menlo Regular" w:cs="Menlo Regular" w:hint="eastAsia"/>
+          <w:color w:val="000000"/>
+          <w:kern w:val="0"/>
+          <w:sz w:val="22"/>
+          <w:szCs w:val="22"/>
+        </w:rPr>
+        <w:t>KPI</w:t>
+      </w:r>
+      <w:proofErr w:type="spellEnd"/>
+      <w:r>
+        <w:rPr>
+          <w:rFonts w:ascii="Menlo Regular" w:hAnsi="Menlo Regular" w:cs="Menlo Regular" w:hint="eastAsia"/>
+          <w:color w:val="000000"/>
+          <w:kern w:val="0"/>
+          <w:sz w:val="22"/>
+          <w:szCs w:val="22"/>
+        </w:rPr>
+        <w:t>的目标值</w:t>
+      </w:r>
+    </w:p>
+    <w:p>
+      <w:pPr>
+        <w:widowControl/>
+        <w:tabs>
+          <w:tab w:val="left" w:pos="529"/>
+        </w:tabs>
+        <w:autoSpaceDE w:val="0"/>
+        <w:autoSpaceDN w:val="0"/>
+        <w:adjustRightInd w:val="0"/>
+        <w:jc w:val="left"/>
+        <w:rPr>
+          <w:rFonts w:ascii="Menlo Regular" w:hAnsi="Menlo Regular" w:cs="Menlo Regular"/>
+          <w:color w:val="000000"/>
+          <w:kern w:val="0"/>
+          <w:sz w:val="22"/>
+          <w:szCs w:val="22"/>
+        </w:rPr>
+      </w:pPr>
+      <w:r>
+        <w:rPr>
+          <w:rFonts w:ascii="Menlo Regular" w:hAnsi="Menlo Regular" w:cs="Menlo Regular"/>
+          <w:color w:val="AA0D91"/>
+          <w:kern w:val="0"/>
+          <w:sz w:val="22"/>
+          <w:szCs w:val="22"/>
+        </w:rPr>
+        <w:t>float</w:t>
+      </w:r>
+      <w:r>
+        <w:rPr>
+          <w:rFonts w:ascii="Menlo Regular" w:hAnsi="Menlo Regular" w:cs="Menlo Regular"/>
+          <w:color w:val="000000"/>
+          <w:kern w:val="0"/>
+          <w:sz w:val="22"/>
+          <w:szCs w:val="22"/>
+        </w:rPr>
+        <w:t xml:space="preserve"> </w:t>
+      </w:r>
+      <w:proofErr w:type="spellStart"/>
+      <w:r>
+        <w:rPr>
+          <w:rFonts w:ascii="Menlo Regular" w:hAnsi="Menlo Regular" w:cs="Menlo Regular"/>
+          <w:color w:val="000000"/>
+          <w:kern w:val="0"/>
+          <w:sz w:val="22"/>
+          <w:szCs w:val="22"/>
+        </w:rPr>
+        <w:t>currentValue:</w:t>
+      </w:r>
+      <w:r>
+        <w:rPr>
+          <w:rFonts w:ascii="Menlo Regular" w:hAnsi="Menlo Regular" w:cs="Menlo Regular" w:hint="eastAsia"/>
+          <w:color w:val="000000"/>
+          <w:kern w:val="0"/>
+          <w:sz w:val="22"/>
+          <w:szCs w:val="22"/>
+        </w:rPr>
+        <w:t>KPI</w:t>
+      </w:r>
+      <w:proofErr w:type="spellEnd"/>
+      <w:r>
+        <w:rPr>
+          <w:rFonts w:ascii="Menlo Regular" w:hAnsi="Menlo Regular" w:cs="Menlo Regular" w:hint="eastAsia"/>
+          <w:color w:val="000000"/>
+          <w:kern w:val="0"/>
+          <w:sz w:val="22"/>
+          <w:szCs w:val="22"/>
+        </w:rPr>
+        <w:t>的当前值</w:t>
+      </w:r>
+    </w:p>
+    <w:p>
+      <w:pPr>
+        <w:widowControl/>
+        <w:tabs>
+          <w:tab w:val="left" w:pos="529"/>
+        </w:tabs>
+        <w:autoSpaceDE w:val="0"/>
+        <w:autoSpaceDN w:val="0"/>
+        <w:adjustRightInd w:val="0"/>
+        <w:jc w:val="left"/>
+        <w:rPr>
+          <w:rFonts w:ascii="Menlo Regular" w:hAnsi="Menlo Regular" w:cs="Menlo Regular" w:hint="eastAsia"/>
+          <w:color w:val="000000"/>
+          <w:kern w:val="0"/>
+          <w:sz w:val="22"/>
+          <w:szCs w:val="22"/>
+        </w:rPr>
+      </w:pPr>
+      <w:proofErr w:type="spellStart"/>
+      <w:r>
+        <w:rPr>
+          <w:rFonts w:ascii="Menlo Regular" w:hAnsi="Menlo Regular" w:cs="Menlo Regular" w:hint="eastAsia"/>
+          <w:color w:val="000000"/>
+          <w:kern w:val="0"/>
+          <w:sz w:val="22"/>
+          <w:szCs w:val="22"/>
+        </w:rPr>
         <w:t>int</w:t>
       </w:r>
       <w:proofErr w:type="spellEnd"/>
       <w:r>
         <w:rPr>
-          <w:rFonts w:ascii="Menlo Regular" w:hAnsi="Menlo Regular" w:cs="Menlo Regular"/>
+          <w:rFonts w:ascii="Menlo Regular" w:hAnsi="Menlo Regular" w:cs="Menlo Regular" w:hint="eastAsia"/>
           <w:color w:val="000000"/>
           <w:kern w:val="0"/>
           <w:sz w:val="22"/>
@@ -2583,194 +3203,77 @@
       <w:proofErr w:type="spellStart"/>
       <w:r>
         <w:rPr>
-          <w:rFonts w:ascii="Menlo Regular" w:hAnsi="Menlo Regular" w:cs="Menlo Regular"/>
-          <w:color w:val="000000"/>
-          <w:kern w:val="0"/>
-          <w:sz w:val="22"/>
-          <w:szCs w:val="22"/>
-        </w:rPr>
-        <w:t>initValue:</w:t>
-      </w:r>
-      <w:r>
-        <w:rPr>
-          <w:rFonts w:ascii="Menlo Regular" w:hAnsi="Menlo Regular" w:cs="Menlo Regular" w:hint="eastAsia"/>
-          <w:color w:val="000000"/>
-          <w:kern w:val="0"/>
-          <w:sz w:val="22"/>
-          <w:szCs w:val="22"/>
-        </w:rPr>
-        <w:t>KPI</w:t>
-      </w:r>
-      <w:proofErr w:type="spellEnd"/>
-      <w:r>
-        <w:rPr>
-          <w:rFonts w:ascii="Menlo Regular" w:hAnsi="Menlo Regular" w:cs="Menlo Regular" w:hint="eastAsia"/>
-          <w:color w:val="000000"/>
-          <w:kern w:val="0"/>
-          <w:sz w:val="22"/>
-          <w:szCs w:val="22"/>
-        </w:rPr>
-        <w:t>的理论最小值</w:t>
-      </w:r>
-    </w:p>
-    <w:p>
-      <w:pPr>
-        <w:widowControl/>
-        <w:tabs>
-          <w:tab w:val="left" w:pos="529"/>
-        </w:tabs>
-        <w:autoSpaceDE w:val="0"/>
-        <w:autoSpaceDN w:val="0"/>
-        <w:adjustRightInd w:val="0"/>
-        <w:jc w:val="left"/>
-        <w:rPr>
-          <w:rFonts w:ascii="Menlo Regular" w:hAnsi="Menlo Regular" w:cs="Menlo Regular"/>
-          <w:color w:val="000000"/>
-          <w:kern w:val="0"/>
-          <w:sz w:val="22"/>
-          <w:szCs w:val="22"/>
-        </w:rPr>
-      </w:pPr>
-      <w:proofErr w:type="spellStart"/>
-      <w:r>
-        <w:rPr>
-          <w:rFonts w:ascii="Menlo Regular" w:hAnsi="Menlo Regular" w:cs="Menlo Regular"/>
-          <w:color w:val="AA0D91"/>
-          <w:kern w:val="0"/>
-          <w:sz w:val="22"/>
-          <w:szCs w:val="22"/>
-        </w:rPr>
-        <w:t>int</w:t>
-      </w:r>
-      <w:proofErr w:type="spellEnd"/>
-      <w:r>
-        <w:rPr>
-          <w:rFonts w:ascii="Menlo Regular" w:hAnsi="Menlo Regular" w:cs="Menlo Regular"/>
-          <w:color w:val="000000"/>
-          <w:kern w:val="0"/>
-          <w:sz w:val="22"/>
-          <w:szCs w:val="22"/>
-        </w:rPr>
-        <w:t xml:space="preserve"> </w:t>
-      </w:r>
-      <w:proofErr w:type="spellStart"/>
-      <w:r>
-        <w:rPr>
-          <w:rFonts w:ascii="Menlo Regular" w:hAnsi="Menlo Regular" w:cs="Menlo Regular"/>
-          <w:color w:val="000000"/>
-          <w:kern w:val="0"/>
-          <w:sz w:val="22"/>
-          <w:szCs w:val="22"/>
-        </w:rPr>
-        <w:t>targetValue:</w:t>
-      </w:r>
-      <w:r>
-        <w:rPr>
-          <w:rFonts w:ascii="Menlo Regular" w:hAnsi="Menlo Regular" w:cs="Menlo Regular" w:hint="eastAsia"/>
-          <w:color w:val="000000"/>
-          <w:kern w:val="0"/>
-          <w:sz w:val="22"/>
-          <w:szCs w:val="22"/>
-        </w:rPr>
-        <w:t>KPI</w:t>
-      </w:r>
-      <w:proofErr w:type="spellEnd"/>
-      <w:r>
-        <w:rPr>
-          <w:rFonts w:ascii="Menlo Regular" w:hAnsi="Menlo Regular" w:cs="Menlo Regular" w:hint="eastAsia"/>
-          <w:color w:val="000000"/>
-          <w:kern w:val="0"/>
-          <w:sz w:val="22"/>
-          <w:szCs w:val="22"/>
-        </w:rPr>
-        <w:t>的目标值</w:t>
-      </w:r>
-    </w:p>
-    <w:p>
-      <w:pPr>
-        <w:widowControl/>
-        <w:tabs>
-          <w:tab w:val="left" w:pos="529"/>
-        </w:tabs>
-        <w:autoSpaceDE w:val="0"/>
-        <w:autoSpaceDN w:val="0"/>
-        <w:adjustRightInd w:val="0"/>
-        <w:jc w:val="left"/>
-        <w:rPr>
-          <w:rFonts w:ascii="Menlo Regular" w:hAnsi="Menlo Regular" w:cs="Menlo Regular"/>
-          <w:color w:val="000000"/>
-          <w:kern w:val="0"/>
-          <w:sz w:val="22"/>
-          <w:szCs w:val="22"/>
-        </w:rPr>
-      </w:pPr>
-      <w:proofErr w:type="spellStart"/>
-      <w:r>
-        <w:rPr>
-          <w:rFonts w:ascii="Menlo Regular" w:hAnsi="Menlo Regular" w:cs="Menlo Regular"/>
-          <w:color w:val="AA0D91"/>
-          <w:kern w:val="0"/>
-          <w:sz w:val="22"/>
-          <w:szCs w:val="22"/>
-        </w:rPr>
-        <w:t>int</w:t>
-      </w:r>
-      <w:proofErr w:type="spellEnd"/>
-      <w:r>
-        <w:rPr>
-          <w:rFonts w:ascii="Menlo Regular" w:hAnsi="Menlo Regular" w:cs="Menlo Regular"/>
-          <w:color w:val="000000"/>
-          <w:kern w:val="0"/>
-          <w:sz w:val="22"/>
-          <w:szCs w:val="22"/>
-        </w:rPr>
-        <w:t xml:space="preserve"> </w:t>
-      </w:r>
-      <w:proofErr w:type="spellStart"/>
-      <w:r>
-        <w:rPr>
-          <w:rFonts w:ascii="Menlo Regular" w:hAnsi="Menlo Regular" w:cs="Menlo Regular"/>
-          <w:color w:val="000000"/>
-          <w:kern w:val="0"/>
-          <w:sz w:val="22"/>
-          <w:szCs w:val="22"/>
-        </w:rPr>
-        <w:t>currentValue:</w:t>
-      </w:r>
-      <w:r>
-        <w:rPr>
-          <w:rFonts w:ascii="Menlo Regular" w:hAnsi="Menlo Regular" w:cs="Menlo Regular" w:hint="eastAsia"/>
-          <w:color w:val="000000"/>
-          <w:kern w:val="0"/>
-          <w:sz w:val="22"/>
-          <w:szCs w:val="22"/>
-        </w:rPr>
-        <w:t>KPI</w:t>
-      </w:r>
-      <w:proofErr w:type="spellEnd"/>
-      <w:r>
-        <w:rPr>
-          <w:rFonts w:ascii="Menlo Regular" w:hAnsi="Menlo Regular" w:cs="Menlo Regular" w:hint="eastAsia"/>
-          <w:color w:val="000000"/>
-          <w:kern w:val="0"/>
-          <w:sz w:val="22"/>
-          <w:szCs w:val="22"/>
-        </w:rPr>
-        <w:t>的当前值</w:t>
-      </w:r>
-    </w:p>
-    <w:p>
-      <w:pPr>
-        <w:widowControl/>
-        <w:tabs>
-          <w:tab w:val="left" w:pos="529"/>
-        </w:tabs>
-        <w:autoSpaceDE w:val="0"/>
-        <w:autoSpaceDN w:val="0"/>
-        <w:adjustRightInd w:val="0"/>
-        <w:jc w:val="left"/>
-        <w:rPr>
-          <w:rFonts w:ascii="Menlo Regular" w:hAnsi="Menlo Regular" w:cs="Menlo Regular"/>
+          <w:rFonts w:ascii="Menlo Regular" w:hAnsi="Menlo Regular" w:cs="Menlo Regular" w:hint="eastAsia"/>
+          <w:color w:val="000000"/>
+          <w:kern w:val="0"/>
+          <w:sz w:val="22"/>
+          <w:szCs w:val="22"/>
+        </w:rPr>
+        <w:t>warningLevel</w:t>
+      </w:r>
+      <w:proofErr w:type="spellEnd"/>
+      <w:r>
+        <w:rPr>
+          <w:rFonts w:ascii="Menlo Regular" w:hAnsi="Menlo Regular" w:cs="Menlo Regular" w:hint="eastAsia"/>
+          <w:color w:val="000000"/>
+          <w:kern w:val="0"/>
+          <w:sz w:val="22"/>
+          <w:szCs w:val="22"/>
+        </w:rPr>
+        <w:t>: KPI</w:t>
+      </w:r>
+      <w:r>
+        <w:rPr>
+          <w:rFonts w:ascii="Menlo Regular" w:hAnsi="Menlo Regular" w:cs="Menlo Regular" w:hint="eastAsia"/>
+          <w:color w:val="000000"/>
+          <w:kern w:val="0"/>
+          <w:sz w:val="22"/>
+          <w:szCs w:val="22"/>
+        </w:rPr>
+        <w:t>值的警告等级</w:t>
+      </w:r>
+    </w:p>
+    <w:p>
+      <w:pPr>
+        <w:widowControl/>
+        <w:tabs>
+          <w:tab w:val="left" w:pos="529"/>
+        </w:tabs>
+        <w:autoSpaceDE w:val="0"/>
+        <w:autoSpaceDN w:val="0"/>
+        <w:adjustRightInd w:val="0"/>
+        <w:jc w:val="left"/>
+        <w:rPr>
+          <w:rFonts w:ascii="Menlo Regular" w:hAnsi="Menlo Regular" w:cs="Menlo Regular" w:hint="eastAsia"/>
+          <w:color w:val="000000"/>
+          <w:kern w:val="0"/>
+          <w:sz w:val="22"/>
+          <w:szCs w:val="22"/>
+        </w:rPr>
+      </w:pPr>
+      <w:r>
+        <w:rPr>
+          <w:rFonts w:ascii="Menlo Regular" w:hAnsi="Menlo Regular" w:cs="Menlo Regular" w:hint="eastAsia"/>
+          <w:color w:val="000000"/>
+          <w:kern w:val="0"/>
+          <w:sz w:val="22"/>
+          <w:szCs w:val="22"/>
+        </w:rPr>
+        <w:t>警告等级包括：</w:t>
+      </w:r>
+    </w:p>
+    <w:p>
+      <w:pPr>
+        <w:widowControl/>
+        <w:tabs>
+          <w:tab w:val="left" w:pos="529"/>
+        </w:tabs>
+        <w:autoSpaceDE w:val="0"/>
+        <w:autoSpaceDN w:val="0"/>
+        <w:adjustRightInd w:val="0"/>
+        <w:jc w:val="left"/>
+        <w:rPr>
+          <w:rFonts w:ascii="Menlo Regular" w:hAnsi="Menlo Regular" w:cs="Menlo Regular" w:hint="eastAsia"/>
           <w:color w:val="000000"/>
           <w:kern w:val="0"/>
           <w:sz w:val="22"/>
@@ -12481,35 +12984,30 @@
       </w:r>
     </w:p>
     <w:p>
-      <w:pPr>
+      <w:r>
         <w:rPr>
           <w:rFonts w:hint="eastAsia"/>
         </w:rPr>
-      </w:pPr>
+        <w:t>包含</w:t>
+      </w:r>
+      <w:proofErr w:type="spellStart"/>
       <w:r>
         <w:rPr>
           <w:rFonts w:hint="eastAsia"/>
         </w:rPr>
-        <w:t>包含</w:t>
-      </w:r>
-      <w:proofErr w:type="spellStart"/>
+        <w:t>EPMKpiBasicInfo</w:t>
+      </w:r>
+      <w:proofErr w:type="spellEnd"/>
       <w:r>
         <w:rPr>
           <w:rFonts w:hint="eastAsia"/>
         </w:rPr>
-        <w:t>EPMKpiBasicInfo</w:t>
-      </w:r>
-      <w:proofErr w:type="spellEnd"/>
+        <w:t>的</w:t>
+      </w:r>
       <w:r>
         <w:rPr>
           <w:rFonts w:hint="eastAsia"/>
         </w:rPr>
-        <w:t>的</w:t>
-      </w:r>
-      <w:r>
-        <w:rPr>
-          <w:rFonts w:hint="eastAsia"/>
-        </w:rPr>
         <w:t>数组</w:t>
       </w:r>
     </w:p>
@@ -12524,7 +13022,7 @@
         <w:adjustRightInd w:val="0"/>
         <w:jc w:val="left"/>
         <w:rPr>
-          <w:rFonts w:ascii="Menlo Regular" w:hAnsi="Menlo Regular" w:cs="Menlo Regular" w:hint="eastAsia"/>
+          <w:rFonts w:ascii="Menlo Regular" w:hAnsi="Menlo Regular" w:cs="Menlo Regular"/>
           <w:color w:val="000000"/>
           <w:kern w:val="0"/>
           <w:sz w:val="22"/>
@@ -12916,7 +13414,7 @@
         <w:adjustRightInd w:val="0"/>
         <w:jc w:val="left"/>
         <w:rPr>
-          <w:rFonts w:ascii="Menlo Regular" w:hAnsi="Menlo Regular" w:cs="Menlo Regular" w:hint="eastAsia"/>
+          <w:rFonts w:ascii="Menlo Regular" w:hAnsi="Menlo Regular" w:cs="Menlo Regular"/>
           <w:b/>
           <w:color w:val="548DD4" w:themeColor="text2" w:themeTint="99"/>
           <w:kern w:val="0"/>
@@ -12947,7 +13445,7 @@
         <w:adjustRightInd w:val="0"/>
         <w:jc w:val="left"/>
         <w:rPr>
-          <w:rFonts w:ascii="Menlo Regular" w:hAnsi="Menlo Regular" w:cs="Menlo Regular" w:hint="eastAsia"/>
+          <w:rFonts w:ascii="Menlo Regular" w:hAnsi="Menlo Regular" w:cs="Menlo Regular"/>
           <w:color w:val="000000"/>
           <w:kern w:val="0"/>
           <w:sz w:val="22"/>
@@ -12976,64 +13474,64 @@
         <w:adjustRightInd w:val="0"/>
         <w:jc w:val="left"/>
         <w:rPr>
-          <w:rFonts w:ascii="Menlo Regular" w:hAnsi="Menlo Regular" w:cs="Menlo Regular" w:hint="eastAsia"/>
-          <w:color w:val="000000"/>
-          <w:kern w:val="0"/>
-          <w:sz w:val="22"/>
-          <w:szCs w:val="22"/>
-        </w:rPr>
-      </w:pPr>
-    </w:p>
-    <w:p>
-      <w:pPr>
-        <w:widowControl/>
-        <w:tabs>
-          <w:tab w:val="left" w:pos="529"/>
-        </w:tabs>
-        <w:autoSpaceDE w:val="0"/>
-        <w:autoSpaceDN w:val="0"/>
-        <w:adjustRightInd w:val="0"/>
-        <w:jc w:val="left"/>
-        <w:rPr>
-          <w:rFonts w:ascii="Menlo Regular" w:hAnsi="Menlo Regular" w:cs="Menlo Regular" w:hint="eastAsia"/>
-          <w:color w:val="000000"/>
-          <w:kern w:val="0"/>
-          <w:sz w:val="22"/>
-          <w:szCs w:val="22"/>
-        </w:rPr>
-      </w:pPr>
-    </w:p>
-    <w:p>
-      <w:pPr>
-        <w:widowControl/>
-        <w:tabs>
-          <w:tab w:val="left" w:pos="529"/>
-        </w:tabs>
-        <w:autoSpaceDE w:val="0"/>
-        <w:autoSpaceDN w:val="0"/>
-        <w:adjustRightInd w:val="0"/>
-        <w:jc w:val="left"/>
-        <w:rPr>
-          <w:rFonts w:ascii="Menlo Regular" w:hAnsi="Menlo Regular" w:cs="Menlo Regular" w:hint="eastAsia"/>
-          <w:color w:val="000000"/>
-          <w:kern w:val="0"/>
-          <w:sz w:val="22"/>
-          <w:szCs w:val="22"/>
-        </w:rPr>
-      </w:pPr>
-    </w:p>
-    <w:p>
-      <w:pPr>
-        <w:widowControl/>
-        <w:tabs>
-          <w:tab w:val="left" w:pos="529"/>
-        </w:tabs>
-        <w:autoSpaceDE w:val="0"/>
-        <w:autoSpaceDN w:val="0"/>
-        <w:adjustRightInd w:val="0"/>
-        <w:jc w:val="left"/>
-        <w:rPr>
-          <w:rFonts w:ascii="Menlo Regular" w:hAnsi="Menlo Regular" w:cs="Menlo Regular" w:hint="eastAsia"/>
+          <w:rFonts w:ascii="Menlo Regular" w:hAnsi="Menlo Regular" w:cs="Menlo Regular"/>
+          <w:color w:val="000000"/>
+          <w:kern w:val="0"/>
+          <w:sz w:val="22"/>
+          <w:szCs w:val="22"/>
+        </w:rPr>
+      </w:pPr>
+    </w:p>
+    <w:p>
+      <w:pPr>
+        <w:widowControl/>
+        <w:tabs>
+          <w:tab w:val="left" w:pos="529"/>
+        </w:tabs>
+        <w:autoSpaceDE w:val="0"/>
+        <w:autoSpaceDN w:val="0"/>
+        <w:adjustRightInd w:val="0"/>
+        <w:jc w:val="left"/>
+        <w:rPr>
+          <w:rFonts w:ascii="Menlo Regular" w:hAnsi="Menlo Regular" w:cs="Menlo Regular"/>
+          <w:color w:val="000000"/>
+          <w:kern w:val="0"/>
+          <w:sz w:val="22"/>
+          <w:szCs w:val="22"/>
+        </w:rPr>
+      </w:pPr>
+    </w:p>
+    <w:p>
+      <w:pPr>
+        <w:widowControl/>
+        <w:tabs>
+          <w:tab w:val="left" w:pos="529"/>
+        </w:tabs>
+        <w:autoSpaceDE w:val="0"/>
+        <w:autoSpaceDN w:val="0"/>
+        <w:adjustRightInd w:val="0"/>
+        <w:jc w:val="left"/>
+        <w:rPr>
+          <w:rFonts w:ascii="Menlo Regular" w:hAnsi="Menlo Regular" w:cs="Menlo Regular"/>
+          <w:color w:val="000000"/>
+          <w:kern w:val="0"/>
+          <w:sz w:val="22"/>
+          <w:szCs w:val="22"/>
+        </w:rPr>
+      </w:pPr>
+    </w:p>
+    <w:p>
+      <w:pPr>
+        <w:widowControl/>
+        <w:tabs>
+          <w:tab w:val="left" w:pos="529"/>
+        </w:tabs>
+        <w:autoSpaceDE w:val="0"/>
+        <w:autoSpaceDN w:val="0"/>
+        <w:adjustRightInd w:val="0"/>
+        <w:jc w:val="left"/>
+        <w:rPr>
+          <w:rFonts w:ascii="Menlo Regular" w:hAnsi="Menlo Regular" w:cs="Menlo Regular"/>
           <w:color w:val="000000"/>
           <w:kern w:val="0"/>
           <w:sz w:val="22"/>
@@ -13050,12 +13548,7 @@
       </w:r>
       <w:proofErr w:type="spellStart"/>
       <w:r>
-        <w:t>s</w:t>
-      </w:r>
-      <w:bookmarkStart w:id="0" w:name="_GoBack"/>
-      <w:bookmarkEnd w:id="0"/>
-      <w:r>
-        <w:t>etObservedKpi</w:t>
+        <w:t>setObservedKpi</w:t>
       </w:r>
       <w:proofErr w:type="spellEnd"/>
       <w:r>
@@ -13355,51 +13848,41 @@
           <w:sz w:val="22"/>
           <w:szCs w:val="22"/>
         </w:rPr>
-        <w:t>kpi</w:t>
-      </w:r>
-      <w:r>
-        <w:rPr>
-          <w:rFonts w:ascii="Menlo Regular" w:hAnsi="Menlo Regular" w:cs="Menlo Regular" w:hint="eastAsia"/>
-          <w:color w:val="000000"/>
-          <w:kern w:val="0"/>
-          <w:sz w:val="22"/>
-          <w:szCs w:val="22"/>
-        </w:rPr>
-        <w:t>Id</w:t>
-      </w:r>
-      <w:proofErr w:type="spellEnd"/>
-    </w:p>
-    <w:p>
-      <w:pPr>
-        <w:widowControl/>
-        <w:tabs>
-          <w:tab w:val="left" w:pos="529"/>
-        </w:tabs>
-        <w:autoSpaceDE w:val="0"/>
-        <w:autoSpaceDN w:val="0"/>
-        <w:adjustRightInd w:val="0"/>
-        <w:jc w:val="left"/>
-        <w:rPr>
-          <w:rFonts w:ascii="Menlo Regular" w:hAnsi="Menlo Regular" w:cs="Menlo Regular"/>
-          <w:color w:val="000000"/>
-          <w:kern w:val="0"/>
-          <w:sz w:val="22"/>
-          <w:szCs w:val="22"/>
-        </w:rPr>
-      </w:pPr>
-    </w:p>
-    <w:p>
-      <w:pPr>
-        <w:widowControl/>
-        <w:tabs>
-          <w:tab w:val="left" w:pos="529"/>
-        </w:tabs>
-        <w:autoSpaceDE w:val="0"/>
-        <w:autoSpaceDN w:val="0"/>
-        <w:adjustRightInd w:val="0"/>
-        <w:jc w:val="left"/>
-        <w:rPr>
-          <w:rFonts w:ascii="Menlo Regular" w:hAnsi="Menlo Regular" w:cs="Menlo Regular" w:hint="eastAsia"/>
+        <w:t>kpiId</w:t>
+      </w:r>
+      <w:proofErr w:type="spellEnd"/>
+    </w:p>
+    <w:p>
+      <w:pPr>
+        <w:widowControl/>
+        <w:tabs>
+          <w:tab w:val="left" w:pos="529"/>
+        </w:tabs>
+        <w:autoSpaceDE w:val="0"/>
+        <w:autoSpaceDN w:val="0"/>
+        <w:adjustRightInd w:val="0"/>
+        <w:jc w:val="left"/>
+        <w:rPr>
+          <w:rFonts w:ascii="Menlo Regular" w:hAnsi="Menlo Regular" w:cs="Menlo Regular"/>
+          <w:color w:val="000000"/>
+          <w:kern w:val="0"/>
+          <w:sz w:val="22"/>
+          <w:szCs w:val="22"/>
+        </w:rPr>
+      </w:pPr>
+    </w:p>
+    <w:p>
+      <w:pPr>
+        <w:widowControl/>
+        <w:tabs>
+          <w:tab w:val="left" w:pos="529"/>
+        </w:tabs>
+        <w:autoSpaceDE w:val="0"/>
+        <w:autoSpaceDN w:val="0"/>
+        <w:adjustRightInd w:val="0"/>
+        <w:jc w:val="left"/>
+        <w:rPr>
+          <w:rFonts w:ascii="Menlo Regular" w:hAnsi="Menlo Regular" w:cs="Menlo Regular"/>
           <w:b/>
           <w:color w:val="548DD4" w:themeColor="text2" w:themeTint="99"/>
           <w:kern w:val="0"/>
@@ -13430,7 +13913,7 @@
         <w:adjustRightInd w:val="0"/>
         <w:jc w:val="left"/>
         <w:rPr>
-          <w:rFonts w:ascii="Menlo Regular" w:hAnsi="Menlo Regular" w:cs="Menlo Regular" w:hint="eastAsia"/>
+          <w:rFonts w:ascii="Menlo Regular" w:hAnsi="Menlo Regular" w:cs="Menlo Regular"/>
           <w:color w:val="000000"/>
           <w:kern w:val="0"/>
           <w:sz w:val="22"/>
@@ -13459,42 +13942,18 @@
         <w:adjustRightInd w:val="0"/>
         <w:jc w:val="left"/>
         <w:rPr>
-          <w:rFonts w:ascii="Menlo Regular" w:hAnsi="Menlo Regular" w:cs="Menlo Regular" w:hint="eastAsia"/>
-          <w:color w:val="000000"/>
-          <w:kern w:val="0"/>
-          <w:sz w:val="22"/>
-          <w:szCs w:val="22"/>
-        </w:rPr>
-      </w:pPr>
-    </w:p>
-    <w:p>
-      <w:pPr>
-        <w:rPr>
-          <w:rFonts w:hint="eastAsia"/>
-        </w:rPr>
-      </w:pPr>
-    </w:p>
-    <w:p>
-      <w:pPr>
-        <w:rPr>
-          <w:rFonts w:hint="eastAsia"/>
-        </w:rPr>
-      </w:pPr>
-    </w:p>
-    <w:p>
-      <w:pPr>
-        <w:rPr>
-          <w:rFonts w:hint="eastAsia"/>
-        </w:rPr>
-      </w:pPr>
-    </w:p>
-    <w:p>
-      <w:pPr>
-        <w:rPr>
-          <w:rFonts w:hint="eastAsia"/>
-        </w:rPr>
-      </w:pPr>
-    </w:p>
+          <w:rFonts w:ascii="Menlo Regular" w:hAnsi="Menlo Regular" w:cs="Menlo Regular"/>
+          <w:color w:val="000000"/>
+          <w:kern w:val="0"/>
+          <w:sz w:val="22"/>
+          <w:szCs w:val="22"/>
+        </w:rPr>
+      </w:pPr>
+    </w:p>
+    <w:p/>
+    <w:p/>
+    <w:p/>
+    <w:p/>
     <w:p/>
     <w:sectPr>
       <w:pgSz w:w="11900" w:h="16840"/>

</xml_diff>